<commit_message>
Fix #5 Fix #6 fix #7 fix #8 - information about accountings
</commit_message>
<xml_diff>
--- a/docassemble/MnPowersOfAttorney/data/templates/mn_powers_of_attorney.docx
+++ b/docassemble/MnPowersOfAttorney/data/templates/mn_powers_of_attorney.docx
@@ -1808,8 +1808,6 @@
               </w:rPr>
               <w:t>)</w:t>
             </w:r>
-            <w:bookmarkStart w:id="0" w:name="_GoBack"/>
-            <w:bookmarkEnd w:id="0"/>
             <w:r>
               <w:rPr>
                 <w:rFonts w:eastAsia="SimSun"/>
@@ -5322,6 +5320,30 @@
               <w:rPr>
                 <w:rFonts w:eastAsia="SimSun"/>
               </w:rPr>
+              <w:t xml:space="preserve">{% if not </w:t>
+            </w:r>
+            <w:r>
+              <w:rPr>
+                <w:rFonts w:eastAsia="SimSun"/>
+              </w:rPr>
+              <w:t xml:space="preserve"> </w:t>
+            </w:r>
+            <w:r>
+              <w:rPr>
+                <w:rFonts w:eastAsia="SimSun"/>
+              </w:rPr>
+              <w:t>attorney_must_provide_accounting</w:t>
+            </w:r>
+            <w:r>
+              <w:rPr>
+                <w:rFonts w:eastAsia="SimSun"/>
+              </w:rPr>
+              <w:t xml:space="preserve"> %}</w:t>
+            </w:r>
+            <w:r>
+              <w:rPr>
+                <w:rFonts w:eastAsia="SimSun"/>
+              </w:rPr>
               <w:t xml:space="preserve">My attorney-in-fact must render </w:t>
             </w:r>
             <w:r>
@@ -5334,7 +5356,125 @@
               <w:rPr>
                 <w:rFonts w:eastAsia="SimSun"/>
               </w:rPr>
-              <w:t>, or during my lifetime, and a final accounting to the personal representative of my estate, if any is appointed, after my death.</w:t>
+              <w:t xml:space="preserve">, </w:t>
+            </w:r>
+            <w:r>
+              <w:rPr>
+                <w:rFonts w:eastAsia="SimSun"/>
+              </w:rPr>
+              <w:t xml:space="preserve">every ____________ months </w:t>
+            </w:r>
+            <w:r>
+              <w:rPr>
+                <w:rFonts w:eastAsia="SimSun"/>
+              </w:rPr>
+              <w:t>or during my lifetime, and a final accounting to the personal representative of my estate, if any is appointed, after my death.</w:t>
+            </w:r>
+            <w:r>
+              <w:rPr>
+                <w:rFonts w:eastAsia="SimSun"/>
+              </w:rPr>
+              <w:t>{% else %}</w:t>
+            </w:r>
+          </w:p>
+          <w:p>
+            <w:pPr>
+              <w:rPr>
+                <w:rFonts w:eastAsia="SimSun"/>
+              </w:rPr>
+            </w:pPr>
+            <w:r>
+              <w:rPr>
+                <w:rFonts w:eastAsia="SimSun"/>
+              </w:rPr>
+              <w:t xml:space="preserve">My attorney-in-fact must render </w:t>
+            </w:r>
+            <w:r>
+              <w:rPr>
+                <w:rFonts w:eastAsia="SimSun"/>
+              </w:rPr>
+              <w:t xml:space="preserve">accountings to me or </w:t>
+            </w:r>
+            <w:r>
+              <w:rPr>
+                <w:rFonts w:eastAsia="SimSun"/>
+              </w:rPr>
+              <w:t xml:space="preserve">{{ </w:t>
+            </w:r>
+            <w:r>
+              <w:t xml:space="preserve"> </w:t>
+            </w:r>
+            <w:r>
+              <w:rPr>
+                <w:rFonts w:eastAsia="SimSun"/>
+              </w:rPr>
+              <w:t>accounting_goes_to</w:t>
+            </w:r>
+            <w:r>
+              <w:rPr>
+                <w:rFonts w:eastAsia="SimSun"/>
+              </w:rPr>
+              <w:t>.splitlines() | comma_and_list</w:t>
+            </w:r>
+            <w:r>
+              <w:rPr>
+                <w:rFonts w:eastAsia="SimSun"/>
+              </w:rPr>
+              <w:t xml:space="preserve"> }}</w:t>
+            </w:r>
+            <w:r>
+              <w:rPr>
+                <w:rFonts w:eastAsia="SimSun"/>
+              </w:rPr>
+              <w:t xml:space="preserve">, </w:t>
+            </w:r>
+            <w:r>
+              <w:rPr>
+                <w:rFonts w:eastAsia="SimSun"/>
+              </w:rPr>
+              <w:t xml:space="preserve">{{ </w:t>
+            </w:r>
+            <w:r>
+              <w:t xml:space="preserve"> </w:t>
+            </w:r>
+            <w:r>
+              <w:rPr>
+                <w:rFonts w:eastAsia="SimSun"/>
+              </w:rPr>
+              <w:t>accounting_update_schedule</w:t>
+            </w:r>
+            <w:r>
+              <w:rPr>
+                <w:rFonts w:eastAsia="SimSun"/>
+              </w:rPr>
+              <w:t>.splitlines() | comma_and_list</w:t>
+            </w:r>
+            <w:r>
+              <w:rPr>
+                <w:rFonts w:eastAsia="SimSun"/>
+              </w:rPr>
+              <w:t xml:space="preserve"> }} </w:t>
+            </w:r>
+            <w:r>
+              <w:rPr>
+                <w:rFonts w:eastAsia="SimSun"/>
+              </w:rPr>
+              <w:t>or during my lifetime, and a final accounting to the personal representative of my estate, if any is appointed, after my death.</w:t>
+            </w:r>
+            <w:bookmarkStart w:id="0" w:name="_GoBack"/>
+            <w:bookmarkEnd w:id="0"/>
+          </w:p>
+          <w:p>
+            <w:pPr>
+              <w:rPr>
+                <w:rFonts w:eastAsia="SimSun"/>
+              </w:rPr>
+            </w:pPr>
+            <w:r>
+              <w:rPr>
+                <w:rFonts w:eastAsia="SimSun"/>
+              </w:rPr>
+              <w:t>{% endif %}</w:t>
             </w:r>
           </w:p>
         </w:tc>
@@ -12797,7 +12937,7 @@
 </file>
 
 <file path=customXml/itemProps1.xml><?xml version="1.0" encoding="utf-8"?>
-<ds:datastoreItem xmlns:ds="http://schemas.openxmlformats.org/officeDocument/2006/customXml" ds:itemID="{50985261-82BA-49BD-BEB4-E65C5C3FF1E5}">
+<ds:datastoreItem xmlns:ds="http://schemas.openxmlformats.org/officeDocument/2006/customXml" ds:itemID="{06650A5F-F451-4958-9CD8-A38C749C79E1}">
   <ds:schemaRefs>
     <ds:schemaRef ds:uri="http://schemas.openxmlformats.org/officeDocument/2006/bibliography"/>
   </ds:schemaRefs>

</xml_diff>